<commit_message>
Ajuste nos casos de teste 3,4 e 5
</commit_message>
<xml_diff>
--- a/4.3 Caso de Uso - UC-05 Bloquear usuário.docx
+++ b/4.3 Caso de Uso - UC-05 Bloquear usuário.docx
@@ -1612,6 +1612,72 @@
               </w:tabs>
               <w:jc w:val="both"/>
               <w:rPr>
+                <w:rFonts w:ascii="Tahoma" w:hAnsi="Tahoma" w:cs="Tahoma"/>
+                <w:color w:val="000000"/>
+                <w:sz w:val="20"/>
+                <w:szCs w:val="20"/>
+              </w:rPr>
+            </w:pPr>
+          </w:p>
+          <w:p>
+            <w:pPr>
+              <w:pStyle w:val="Cabealho"/>
+              <w:tabs>
+                <w:tab w:val="clear" w:pos="4252"/>
+                <w:tab w:val="clear" w:pos="8504"/>
+                <w:tab w:val="left" w:pos="395"/>
+              </w:tabs>
+              <w:jc w:val="both"/>
+              <w:rPr>
+                <w:rFonts w:ascii="Tahoma" w:hAnsi="Tahoma" w:cs="Tahoma"/>
+                <w:sz w:val="20"/>
+                <w:szCs w:val="20"/>
+              </w:rPr>
+            </w:pPr>
+            <w:r>
+              <w:rPr>
+                <w:rFonts w:ascii="Tahoma" w:hAnsi="Tahoma" w:cs="Tahoma"/>
+                <w:b/>
+                <w:sz w:val="20"/>
+                <w:szCs w:val="20"/>
+              </w:rPr>
+              <w:t>Regra de limite de caractere:</w:t>
+            </w:r>
+            <w:r>
+              <w:rPr>
+                <w:rFonts w:ascii="Tahoma" w:hAnsi="Tahoma" w:cs="Tahoma"/>
+                <w:sz w:val="20"/>
+                <w:szCs w:val="20"/>
+              </w:rPr>
+              <w:t xml:space="preserve"> A quantia máxima de caracteres por </w:t>
+            </w:r>
+            <w:r>
+              <w:rPr>
+                <w:rFonts w:ascii="Tahoma" w:hAnsi="Tahoma" w:cs="Tahoma"/>
+                <w:sz w:val="20"/>
+                <w:szCs w:val="20"/>
+              </w:rPr>
+              <w:t>motivo do bloqueio</w:t>
+            </w:r>
+            <w:r>
+              <w:rPr>
+                <w:rFonts w:ascii="Tahoma" w:hAnsi="Tahoma" w:cs="Tahoma"/>
+                <w:sz w:val="20"/>
+                <w:szCs w:val="20"/>
+              </w:rPr>
+              <w:t xml:space="preserve"> é 1024.</w:t>
+            </w:r>
+          </w:p>
+          <w:p>
+            <w:pPr>
+              <w:pStyle w:val="Cabealho"/>
+              <w:tabs>
+                <w:tab w:val="clear" w:pos="4252"/>
+                <w:tab w:val="clear" w:pos="8504"/>
+                <w:tab w:val="left" w:pos="395"/>
+              </w:tabs>
+              <w:jc w:val="both"/>
+              <w:rPr>
                 <w:rFonts w:ascii="Arial" w:hAnsi="Arial" w:cs="Arial"/>
                 <w:b/>
                 <w:bCs/>
@@ -1649,23 +1715,8 @@
           <w:szCs w:val="20"/>
         </w:rPr>
       </w:pPr>
-    </w:p>
-    <w:p>
-      <w:pPr>
-        <w:rPr>
-          <w:rFonts w:ascii="Tahoma" w:hAnsi="Tahoma" w:cs="Tahoma"/>
-          <w:sz w:val="20"/>
-          <w:szCs w:val="20"/>
-        </w:rPr>
-      </w:pPr>
-      <w:r>
-        <w:rPr>
-          <w:rFonts w:ascii="Tahoma" w:hAnsi="Tahoma" w:cs="Tahoma"/>
-          <w:sz w:val="20"/>
-          <w:szCs w:val="20"/>
-        </w:rPr>
-        <w:br w:type="page"/>
-      </w:r>
+      <w:bookmarkStart w:id="0" w:name="_GoBack"/>
+      <w:bookmarkEnd w:id="0"/>
     </w:p>
     <w:tbl>
       <w:tblPr>
@@ -1994,8 +2045,6 @@
           <w:szCs w:val="20"/>
         </w:rPr>
       </w:pPr>
-      <w:bookmarkStart w:id="0" w:name="_GoBack"/>
-      <w:bookmarkEnd w:id="0"/>
     </w:p>
     <w:p>
       <w:pPr>

</xml_diff>

<commit_message>
UC 05 e UC Todos - Alteração de 1024 para 100 e alteração dos protótipos.
</commit_message>
<xml_diff>
--- a/4.3 Caso de Uso - UC-05 Bloquear usuário.docx
+++ b/4.3 Caso de Uso - UC-05 Bloquear usuário.docx
@@ -1390,8 +1390,6 @@
               </w:rPr>
               <w:t xml:space="preserve"> desativada para o cadastro do usuário bloqueado.</w:t>
             </w:r>
-            <w:bookmarkStart w:id="0" w:name="_GoBack"/>
-            <w:bookmarkEnd w:id="0"/>
           </w:p>
           <w:p>
             <w:pPr>
@@ -1651,7 +1649,23 @@
                 <w:sz w:val="20"/>
                 <w:szCs w:val="20"/>
               </w:rPr>
-              <w:t xml:space="preserve"> A quantia máxima de caracteres por motivo do bloqueio é 1024.</w:t>
+              <w:t xml:space="preserve"> A quantia máxima de caracteres por motivo do bloqueio é 10</w:t>
+            </w:r>
+            <w:r>
+              <w:rPr>
+                <w:rFonts w:ascii="Tahoma" w:hAnsi="Tahoma" w:cs="Tahoma"/>
+                <w:sz w:val="20"/>
+                <w:szCs w:val="20"/>
+              </w:rPr>
+              <w:t>0</w:t>
+            </w:r>
+            <w:r>
+              <w:rPr>
+                <w:rFonts w:ascii="Tahoma" w:hAnsi="Tahoma" w:cs="Tahoma"/>
+                <w:sz w:val="20"/>
+                <w:szCs w:val="20"/>
+              </w:rPr>
+              <w:t>.</w:t>
             </w:r>
           </w:p>
           <w:p>
@@ -1823,6 +1837,7 @@
                 <w:tab w:val="clear" w:pos="8504"/>
                 <w:tab w:val="left" w:pos="395"/>
               </w:tabs>
+              <w:jc w:val="both"/>
               <w:rPr>
                 <w:rFonts w:ascii="Arial" w:hAnsi="Arial" w:cs="Arial"/>
                 <w:b/>
@@ -1830,23 +1845,7 @@
                 <w:color w:val="808080" w:themeColor="background1" w:themeShade="80"/>
               </w:rPr>
             </w:pPr>
-          </w:p>
-          <w:p>
-            <w:pPr>
-              <w:pStyle w:val="Cabealho"/>
-              <w:tabs>
-                <w:tab w:val="clear" w:pos="4252"/>
-                <w:tab w:val="clear" w:pos="8504"/>
-                <w:tab w:val="left" w:pos="395"/>
-              </w:tabs>
-              <w:jc w:val="both"/>
-              <w:rPr>
-                <w:rFonts w:ascii="Arial" w:hAnsi="Arial" w:cs="Arial"/>
-                <w:b/>
-                <w:bCs/>
-                <w:color w:val="808080" w:themeColor="background1" w:themeShade="80"/>
-              </w:rPr>
-            </w:pPr>
+            <w:bookmarkStart w:id="0" w:name="_GoBack"/>
             <w:r>
               <w:rPr>
                 <w:rFonts w:ascii="Arial" w:hAnsi="Arial" w:cs="Arial"/>
@@ -1857,9 +1856,9 @@
               </w:rPr>
               <w:drawing>
                 <wp:inline distT="0" distB="0" distL="0" distR="0">
-                  <wp:extent cx="5760085" cy="3002915"/>
+                  <wp:extent cx="5760085" cy="3749040"/>
                   <wp:effectExtent l="0" t="0" r="0" b="0"/>
-                  <wp:docPr id="1" name="Imagem 1"/>
+                  <wp:docPr id="6" name="Imagem 6"/>
                   <wp:cNvGraphicFramePr>
                     <a:graphicFrameLocks xmlns:a="http://schemas.openxmlformats.org/drawingml/2006/main" noChangeAspect="1"/>
                   </wp:cNvGraphicFramePr>
@@ -1885,7 +1884,7 @@
                         <pic:spPr>
                           <a:xfrm>
                             <a:off x="0" y="0"/>
-                            <a:ext cx="5760085" cy="3002915"/>
+                            <a:ext cx="5760085" cy="3749040"/>
                           </a:xfrm>
                           <a:prstGeom prst="rect">
                             <a:avLst/>
@@ -1897,6 +1896,7 @@
                 </wp:inline>
               </w:drawing>
             </w:r>
+            <w:bookmarkEnd w:id="0"/>
           </w:p>
           <w:p>
             <w:pPr>
@@ -1914,23 +1914,6 @@
                 <w:color w:val="808080" w:themeColor="background1" w:themeShade="80"/>
               </w:rPr>
             </w:pPr>
-          </w:p>
-          <w:p>
-            <w:pPr>
-              <w:pStyle w:val="Cabealho"/>
-              <w:tabs>
-                <w:tab w:val="clear" w:pos="4252"/>
-                <w:tab w:val="clear" w:pos="8504"/>
-                <w:tab w:val="left" w:pos="395"/>
-              </w:tabs>
-              <w:jc w:val="both"/>
-              <w:rPr>
-                <w:rFonts w:ascii="Arial" w:hAnsi="Arial" w:cs="Arial"/>
-                <w:b/>
-                <w:bCs/>
-                <w:color w:val="808080" w:themeColor="background1" w:themeShade="80"/>
-              </w:rPr>
-            </w:pPr>
             <w:r>
               <w:rPr>
                 <w:rFonts w:ascii="Arial" w:hAnsi="Arial" w:cs="Arial"/>
@@ -1941,9 +1924,9 @@
               </w:rPr>
               <w:drawing>
                 <wp:inline distT="0" distB="0" distL="0" distR="0">
-                  <wp:extent cx="5760085" cy="3749040"/>
+                  <wp:extent cx="5760085" cy="3002915"/>
                   <wp:effectExtent l="0" t="0" r="0" b="0"/>
-                  <wp:docPr id="2" name="Imagem 2"/>
+                  <wp:docPr id="4" name="Imagem 4"/>
                   <wp:cNvGraphicFramePr>
                     <a:graphicFrameLocks xmlns:a="http://schemas.openxmlformats.org/drawingml/2006/main" noChangeAspect="1"/>
                   </wp:cNvGraphicFramePr>
@@ -1969,7 +1952,7 @@
                         <pic:spPr>
                           <a:xfrm>
                             <a:off x="0" y="0"/>
-                            <a:ext cx="5760085" cy="3749040"/>
+                            <a:ext cx="5760085" cy="3002915"/>
                           </a:xfrm>
                           <a:prstGeom prst="rect">
                             <a:avLst/>
@@ -1981,23 +1964,6 @@
                 </wp:inline>
               </w:drawing>
             </w:r>
-          </w:p>
-          <w:p>
-            <w:pPr>
-              <w:pStyle w:val="Cabealho"/>
-              <w:tabs>
-                <w:tab w:val="clear" w:pos="4252"/>
-                <w:tab w:val="clear" w:pos="8504"/>
-                <w:tab w:val="left" w:pos="395"/>
-              </w:tabs>
-              <w:jc w:val="both"/>
-              <w:rPr>
-                <w:rFonts w:ascii="Arial" w:hAnsi="Arial" w:cs="Arial"/>
-                <w:b/>
-                <w:bCs/>
-                <w:color w:val="808080" w:themeColor="background1" w:themeShade="80"/>
-              </w:rPr>
-            </w:pPr>
           </w:p>
         </w:tc>
       </w:tr>

</xml_diff>

<commit_message>
Teste 5 e 6
</commit_message>
<xml_diff>
--- a/4.3 Caso de Uso - UC-05 Bloquear usuário.docx
+++ b/4.3 Caso de Uso - UC-05 Bloquear usuário.docx
@@ -1845,7 +1845,6 @@
                 <w:color w:val="808080" w:themeColor="background1" w:themeShade="80"/>
               </w:rPr>
             </w:pPr>
-            <w:bookmarkStart w:id="0" w:name="_GoBack"/>
             <w:r>
               <w:rPr>
                 <w:rFonts w:ascii="Arial" w:hAnsi="Arial" w:cs="Arial"/>
@@ -1896,7 +1895,6 @@
                 </wp:inline>
               </w:drawing>
             </w:r>
-            <w:bookmarkEnd w:id="0"/>
           </w:p>
           <w:p>
             <w:pPr>
@@ -1926,7 +1924,7 @@
                 <wp:inline distT="0" distB="0" distL="0" distR="0">
                   <wp:extent cx="5760085" cy="3002915"/>
                   <wp:effectExtent l="0" t="0" r="0" b="0"/>
-                  <wp:docPr id="4" name="Imagem 4"/>
+                  <wp:docPr id="1" name="Imagem 1"/>
                   <wp:cNvGraphicFramePr>
                     <a:graphicFrameLocks xmlns:a="http://schemas.openxmlformats.org/drawingml/2006/main" noChangeAspect="1"/>
                   </wp:cNvGraphicFramePr>
@@ -1934,7 +1932,7 @@
                     <a:graphicData uri="http://schemas.openxmlformats.org/drawingml/2006/picture">
                       <pic:pic xmlns:pic="http://schemas.openxmlformats.org/drawingml/2006/picture">
                         <pic:nvPicPr>
-                          <pic:cNvPr id="0" name="UC-05 Protótipo 2.png"/>
+                          <pic:cNvPr id="0" name="Wireframe.png"/>
                           <pic:cNvPicPr/>
                         </pic:nvPicPr>
                         <pic:blipFill>
@@ -1995,6 +1993,8 @@
           <w:szCs w:val="20"/>
         </w:rPr>
       </w:pPr>
+      <w:bookmarkStart w:id="0" w:name="_GoBack"/>
+      <w:bookmarkEnd w:id="0"/>
     </w:p>
     <w:p>
       <w:pPr>

</xml_diff>